<commit_message>
Getting Survey tutorital close
</commit_message>
<xml_diff>
--- a/Scripts/Survey_tutortial.docx
+++ b/Scripts/Survey_tutortial.docx
@@ -7,7 +7,19 @@
         <w:pStyle w:val="Title"/>
       </w:pPr>
       <w:r>
-        <w:t xml:space="preserve">Surveys</w:t>
+        <w:t xml:space="preserve">Survey</w:t>
+      </w:r>
+      <w:r>
+        <w:t xml:space="preserve"> </w:t>
+      </w:r>
+      <w:r>
+        <w:t xml:space="preserve">Simulation</w:t>
+      </w:r>
+      <w:r>
+        <w:t xml:space="preserve"> </w:t>
+      </w:r>
+      <w:r>
+        <w:t xml:space="preserve">Example</w:t>
       </w:r>
     </w:p>
     <w:p>
@@ -15,30 +27,224 @@
         <w:pStyle w:val="Author"/>
       </w:pPr>
       <w:r>
-        <w:t xml:space="preserve">David</w:t>
+        <w:t xml:space="preserve">Eura</w:t>
       </w:r>
       <w:r>
         <w:t xml:space="preserve"> </w:t>
       </w:r>
       <w:r>
-        <w:t xml:space="preserve">Keith</w:t>
-      </w:r>
-    </w:p>
-    <w:p>
-      <w:pPr>
-        <w:pStyle w:val="Date"/>
-      </w:pPr>
-      <w:r>
-        <w:t xml:space="preserve">12/16/2021</w:t>
-      </w:r>
-    </w:p>
-    <w:bookmarkStart w:id="21" w:name="the-survey"/>
+        <w:t xml:space="preserve">Nama</w:t>
+      </w:r>
+    </w:p>
+    <w:bookmarkStart w:id="25" w:name="survey-parameters"/>
+    <w:p>
+      <w:pPr>
+        <w:pStyle w:val="Heading1"/>
+      </w:pPr>
+      <w:r>
+        <w:t xml:space="preserve">Survey Parameters</w:t>
+      </w:r>
+    </w:p>
+    <w:p>
+      <w:pPr>
+        <w:pStyle w:val="FirstParagraph"/>
+      </w:pPr>
+      <w:r>
+        <w:t xml:space="preserve">Just so you can keep track in the document, we return the survey parameters that you set for this simulation.</w:t>
+      </w:r>
+    </w:p>
+    <w:p>
+      <w:pPr>
+        <w:pStyle w:val="TableCaption"/>
+      </w:pPr>
+      <w:r>
+        <w:t xml:space="preserve">Table 1: A Table of your input values for the current run of your simulation</w:t>
+      </w:r>
+    </w:p>
+    <w:tbl>
+      <w:tblPr>
+        <w:tblStyle w:val="Table"/>
+        <w:tblW w:type="pct" w:w="0.0"/>
+        <w:tblLook w:firstRow="1" w:lastRow="0" w:firstColumn="0" w:lastColumn="0" w:noHBand="0" w:noVBand="0" w:val="0020"/>
+        <w:tblCaption w:val="Table 1: A Table of your input values for the current run of your simulation"/>
+      </w:tblPr>
+      <w:tblGrid/>
+      <w:tr>
+        <w:tc>
+          <w:p>
+            <w:pPr>
+              <w:pStyle w:val="Compact"/>
+              <w:jc w:val="left"/>
+            </w:pPr>
+            <w:r>
+              <w:t xml:space="preserve">Parameter</w:t>
+            </w:r>
+          </w:p>
+        </w:tc>
+        <w:tc>
+          <w:p>
+            <w:pPr>
+              <w:pStyle w:val="Compact"/>
+              <w:jc w:val="left"/>
+            </w:pPr>
+            <w:r>
+              <w:t xml:space="preserve">Value</w:t>
+            </w:r>
+          </w:p>
+        </w:tc>
+      </w:tr>
+      <w:tr>
+        <w:tc>
+          <w:p>
+            <w:pPr>
+              <w:pStyle w:val="Compact"/>
+              <w:jc w:val="left"/>
+            </w:pPr>
+            <w:r>
+              <w:t xml:space="preserve">Number of Tows</w:t>
+            </w:r>
+          </w:p>
+        </w:tc>
+        <w:tc>
+          <w:p>
+            <w:pPr>
+              <w:pStyle w:val="Compact"/>
+              <w:jc w:val="left"/>
+            </w:pPr>
+            <w:r>
+              <w:t xml:space="preserve">20</w:t>
+            </w:r>
+          </w:p>
+        </w:tc>
+      </w:tr>
+      <w:tr>
+        <w:tc>
+          <w:p>
+            <w:pPr>
+              <w:pStyle w:val="Compact"/>
+              <w:jc w:val="left"/>
+            </w:pPr>
+            <w:r>
+              <w:t xml:space="preserve">Total Biomass</w:t>
+            </w:r>
+          </w:p>
+        </w:tc>
+        <w:tc>
+          <w:p>
+            <w:pPr>
+              <w:pStyle w:val="Compact"/>
+              <w:jc w:val="left"/>
+            </w:pPr>
+            <w:r>
+              <w:t xml:space="preserve">100000 tonnes</w:t>
+            </w:r>
+          </w:p>
+        </w:tc>
+      </w:tr>
+      <w:tr>
+        <w:tc>
+          <w:p>
+            <w:pPr>
+              <w:pStyle w:val="Compact"/>
+              <w:jc w:val="left"/>
+            </w:pPr>
+            <w:r>
+              <w:t xml:space="preserve">Catchability</w:t>
+            </w:r>
+          </w:p>
+        </w:tc>
+        <w:tc>
+          <w:p>
+            <w:pPr>
+              <w:pStyle w:val="Compact"/>
+              <w:jc w:val="left"/>
+            </w:pPr>
+            <w:r>
+              <w:t xml:space="preserve">0.3</w:t>
+            </w:r>
+          </w:p>
+        </w:tc>
+      </w:tr>
+      <w:tr>
+        <w:tc>
+          <w:p>
+            <w:pPr>
+              <w:pStyle w:val="Compact"/>
+              <w:jc w:val="left"/>
+            </w:pPr>
+            <w:r>
+              <w:t xml:space="preserve">Area swept by a tow</w:t>
+            </w:r>
+          </w:p>
+        </w:tc>
+        <w:tc>
+          <w:p>
+            <w:pPr>
+              <w:pStyle w:val="Compact"/>
+              <w:jc w:val="left"/>
+            </w:pPr>
+            <w:r>
+              <w:t xml:space="preserve">10000 m²</w:t>
+            </w:r>
+          </w:p>
+        </w:tc>
+      </w:tr>
+      <w:tr>
+        <w:tc>
+          <w:p>
+            <w:pPr>
+              <w:pStyle w:val="Compact"/>
+              <w:jc w:val="left"/>
+            </w:pPr>
+            <w:r>
+              <w:t xml:space="preserve">Number of Simulations</w:t>
+            </w:r>
+          </w:p>
+        </w:tc>
+        <w:tc>
+          <w:p>
+            <w:pPr>
+              <w:pStyle w:val="Compact"/>
+              <w:jc w:val="left"/>
+            </w:pPr>
+            <w:r>
+              <w:t xml:space="preserve">20</w:t>
+            </w:r>
+          </w:p>
+        </w:tc>
+      </w:tr>
+      <w:tr>
+        <w:tc>
+          <w:p>
+            <w:pPr>
+              <w:pStyle w:val="Compact"/>
+              <w:jc w:val="left"/>
+            </w:pPr>
+            <w:r>
+              <w:t xml:space="preserve">Biomass distribution</w:t>
+            </w:r>
+          </w:p>
+        </w:tc>
+        <w:tc>
+          <w:p>
+            <w:pPr>
+              <w:pStyle w:val="Compact"/>
+              <w:jc w:val="left"/>
+            </w:pPr>
+            <w:r>
+              <w:t xml:space="preserve">NAFO</w:t>
+            </w:r>
+          </w:p>
+        </w:tc>
+      </w:tr>
+    </w:tbl>
+    <w:bookmarkStart w:id="24" w:name="survey-simulation"/>
     <w:p>
       <w:pPr>
         <w:pStyle w:val="Heading2"/>
       </w:pPr>
       <w:r>
-        <w:t xml:space="preserve">The Survey</w:t>
+        <w:t xml:space="preserve">Survey Simulation</w:t>
       </w:r>
     </w:p>
     <w:p>
@@ -46,369 +252,16 @@
         <w:pStyle w:val="FirstParagraph"/>
       </w:pPr>
       <w:r>
-        <w:t xml:space="preserve">Here we set up the background for the survey, we’re going to go out and do a survey in the Gulf of Maine (GOM) .</w:t>
-      </w:r>
-    </w:p>
-    <w:p>
-      <w:pPr>
-        <w:pStyle w:val="SourceCode"/>
-      </w:pPr>
-      <w:r>
-        <w:rPr>
-          <w:rStyle w:val="VerbatimChar"/>
-        </w:rPr>
-        <w:t xml:space="preserve">## Reading layer `EEZ' from data source </w:t>
-      </w:r>
-      <w:r>
-        <w:br/>
-      </w:r>
-      <w:r>
-        <w:rPr>
-          <w:rStyle w:val="VerbatimChar"/>
-        </w:rPr>
-        <w:t xml:space="preserve">##   `C:\Users\KeithD\AppData\Local\Temp\1\Rtmp29ZiPs\file70183f3c1bc1\EEZ.shp' </w:t>
-      </w:r>
-      <w:r>
-        <w:br/>
-      </w:r>
-      <w:r>
-        <w:rPr>
-          <w:rStyle w:val="VerbatimChar"/>
-        </w:rPr>
-        <w:t xml:space="preserve">##   using driver `ESRI Shapefile'</w:t>
-      </w:r>
-      <w:r>
-        <w:br/>
-      </w:r>
-      <w:r>
-        <w:rPr>
-          <w:rStyle w:val="VerbatimChar"/>
-        </w:rPr>
-        <w:t xml:space="preserve">## Simple feature collection with 104 features and 9 fields</w:t>
-      </w:r>
-      <w:r>
-        <w:br/>
-      </w:r>
-      <w:r>
-        <w:rPr>
-          <w:rStyle w:val="VerbatimChar"/>
-        </w:rPr>
-        <w:t xml:space="preserve">## Geometry type: LINESTRING</w:t>
-      </w:r>
-      <w:r>
-        <w:br/>
-      </w:r>
-      <w:r>
-        <w:rPr>
-          <w:rStyle w:val="VerbatimChar"/>
-        </w:rPr>
-        <w:t xml:space="preserve">## Dimension:     XY</w:t>
-      </w:r>
-      <w:r>
-        <w:br/>
-      </w:r>
-      <w:r>
-        <w:rPr>
-          <w:rStyle w:val="VerbatimChar"/>
-        </w:rPr>
-        <w:t xml:space="preserve">## Bounding box:  xmin: -141.0027 ymin: 40.04343 xmax: -47.69752 ymax: 86.45371</w:t>
-      </w:r>
-      <w:r>
-        <w:br/>
-      </w:r>
-      <w:r>
-        <w:rPr>
-          <w:rStyle w:val="VerbatimChar"/>
-        </w:rPr>
-        <w:t xml:space="preserve">## Geodetic CRS:  NAD83</w:t>
-      </w:r>
-      <w:r>
-        <w:br/>
-      </w:r>
-      <w:r>
-        <w:rPr>
-          <w:rStyle w:val="VerbatimChar"/>
-        </w:rPr>
-        <w:t xml:space="preserve">## Reading layer `Atl_region_land' from data source </w:t>
-      </w:r>
-      <w:r>
-        <w:br/>
-      </w:r>
-      <w:r>
-        <w:rPr>
-          <w:rStyle w:val="VerbatimChar"/>
-        </w:rPr>
-        <w:t xml:space="preserve">##   `C:\Users\KeithD\AppData\Local\Temp\1\Rtmp29ZiPs\file7018b98551f\Atl_region_land.shp' </w:t>
-      </w:r>
-      <w:r>
-        <w:br/>
-      </w:r>
-      <w:r>
-        <w:rPr>
-          <w:rStyle w:val="VerbatimChar"/>
-        </w:rPr>
-        <w:t xml:space="preserve">##   using driver `ESRI Shapefile'</w:t>
-      </w:r>
-      <w:r>
-        <w:br/>
-      </w:r>
-      <w:r>
-        <w:rPr>
-          <w:rStyle w:val="VerbatimChar"/>
-        </w:rPr>
-        <w:t xml:space="preserve">## Simple feature collection with 1212 features and 2 fields</w:t>
-      </w:r>
-      <w:r>
-        <w:br/>
-      </w:r>
-      <w:r>
-        <w:rPr>
-          <w:rStyle w:val="VerbatimChar"/>
-        </w:rPr>
-        <w:t xml:space="preserve">## Geometry type: MULTIPOLYGON</w:t>
-      </w:r>
-      <w:r>
-        <w:br/>
-      </w:r>
-      <w:r>
-        <w:rPr>
-          <w:rStyle w:val="VerbatimChar"/>
-        </w:rPr>
-        <w:t xml:space="preserve">## Dimension:     XY</w:t>
-      </w:r>
-      <w:r>
-        <w:br/>
-      </w:r>
-      <w:r>
-        <w:rPr>
-          <w:rStyle w:val="VerbatimChar"/>
-        </w:rPr>
-        <w:t xml:space="preserve">## Bounding box:  xmin: -79.76543 ymin: 40.49908 xmax: -52.61946 ymax: 62.58518</w:t>
-      </w:r>
-      <w:r>
-        <w:br/>
-      </w:r>
-      <w:r>
-        <w:rPr>
-          <w:rStyle w:val="VerbatimChar"/>
-        </w:rPr>
-        <w:t xml:space="preserve">## Geodetic CRS:  WGS 84</w:t>
-      </w:r>
-      <w:r>
-        <w:br/>
-      </w:r>
-      <w:r>
-        <w:rPr>
-          <w:rStyle w:val="VerbatimChar"/>
-        </w:rPr>
-        <w:t xml:space="preserve">## Reading layer `nafo_2014_area_3' from data source </w:t>
-      </w:r>
-      <w:r>
-        <w:br/>
-      </w:r>
-      <w:r>
-        <w:rPr>
-          <w:rStyle w:val="VerbatimChar"/>
-        </w:rPr>
-        <w:t xml:space="preserve">##   `C:\Users\KeithD\AppData\Local\Temp\1\Rtmp29ZiPs\file701819db13c4\nafo_2014_area_3.shp' </w:t>
-      </w:r>
-      <w:r>
-        <w:br/>
-      </w:r>
-      <w:r>
-        <w:rPr>
-          <w:rStyle w:val="VerbatimChar"/>
-        </w:rPr>
-        <w:t xml:space="preserve">##   using driver `ESRI Shapefile'</w:t>
-      </w:r>
-      <w:r>
-        <w:br/>
-      </w:r>
-      <w:r>
-        <w:rPr>
-          <w:rStyle w:val="VerbatimChar"/>
-        </w:rPr>
-        <w:t xml:space="preserve">## Simple feature collection with 52 features and 5 fields</w:t>
-      </w:r>
-      <w:r>
-        <w:br/>
-      </w:r>
-      <w:r>
-        <w:rPr>
-          <w:rStyle w:val="VerbatimChar"/>
-        </w:rPr>
-        <w:t xml:space="preserve">## Geometry type: MULTIPOLYGON</w:t>
-      </w:r>
-      <w:r>
-        <w:br/>
-      </w:r>
-      <w:r>
-        <w:rPr>
-          <w:rStyle w:val="VerbatimChar"/>
-        </w:rPr>
-        <w:t xml:space="preserve">## Dimension:     XY</w:t>
-      </w:r>
-      <w:r>
-        <w:br/>
-      </w:r>
-      <w:r>
-        <w:rPr>
-          <w:rStyle w:val="VerbatimChar"/>
-        </w:rPr>
-        <w:t xml:space="preserve">## Bounding box:  xmin: -59.58893 ymin: 39 xmax: -42 ymax: 52.25</w:t>
-      </w:r>
-      <w:r>
-        <w:br/>
-      </w:r>
-      <w:r>
-        <w:rPr>
-          <w:rStyle w:val="VerbatimChar"/>
-        </w:rPr>
-        <w:t xml:space="preserve">## Geodetic CRS:  WGS 84</w:t>
-      </w:r>
-      <w:r>
-        <w:br/>
-      </w:r>
-      <w:r>
-        <w:rPr>
-          <w:rStyle w:val="VerbatimChar"/>
-        </w:rPr>
-        <w:t xml:space="preserve">## Reading layer `nafo_2014_area_4' from data source </w:t>
-      </w:r>
-      <w:r>
-        <w:br/>
-      </w:r>
-      <w:r>
-        <w:rPr>
-          <w:rStyle w:val="VerbatimChar"/>
-        </w:rPr>
-        <w:t xml:space="preserve">##   `C:\Users\KeithD\AppData\Local\Temp\1\Rtmp29ZiPs\file701819db13c4\nafo_2014_area_4.shp' </w:t>
-      </w:r>
-      <w:r>
-        <w:br/>
-      </w:r>
-      <w:r>
-        <w:rPr>
-          <w:rStyle w:val="VerbatimChar"/>
-        </w:rPr>
-        <w:t xml:space="preserve">##   using driver `ESRI Shapefile'</w:t>
-      </w:r>
-      <w:r>
-        <w:br/>
-      </w:r>
-      <w:r>
-        <w:rPr>
-          <w:rStyle w:val="VerbatimChar"/>
-        </w:rPr>
-        <w:t xml:space="preserve">## Simple feature collection with 49 features and 5 fields</w:t>
-      </w:r>
-      <w:r>
-        <w:br/>
-      </w:r>
-      <w:r>
-        <w:rPr>
-          <w:rStyle w:val="VerbatimChar"/>
-        </w:rPr>
-        <w:t xml:space="preserve">## Geometry type: MULTIPOLYGON</w:t>
-      </w:r>
-      <w:r>
-        <w:br/>
-      </w:r>
-      <w:r>
-        <w:rPr>
-          <w:rStyle w:val="VerbatimChar"/>
-        </w:rPr>
-        <w:t xml:space="preserve">## Dimension:     XY</w:t>
-      </w:r>
-      <w:r>
-        <w:br/>
-      </w:r>
-      <w:r>
-        <w:rPr>
-          <w:rStyle w:val="VerbatimChar"/>
-        </w:rPr>
-        <w:t xml:space="preserve">## Bounding box:  xmin: -72 ymin: 39 xmax: -50 ymax: 52.25</w:t>
-      </w:r>
-      <w:r>
-        <w:br/>
-      </w:r>
-      <w:r>
-        <w:rPr>
-          <w:rStyle w:val="VerbatimChar"/>
-        </w:rPr>
-        <w:t xml:space="preserve">## Geodetic CRS:  WGS 84</w:t>
-      </w:r>
-      <w:r>
-        <w:br/>
-      </w:r>
-      <w:r>
-        <w:rPr>
-          <w:rStyle w:val="VerbatimChar"/>
-        </w:rPr>
-        <w:t xml:space="preserve">## Reading layer `nafo_2014_area_5' from data source </w:t>
-      </w:r>
-      <w:r>
-        <w:br/>
-      </w:r>
-      <w:r>
-        <w:rPr>
-          <w:rStyle w:val="VerbatimChar"/>
-        </w:rPr>
-        <w:t xml:space="preserve">##   `C:\Users\KeithD\AppData\Local\Temp\1\Rtmp29ZiPs\file701819db13c4\nafo_2014_area_5.shp' </w:t>
-      </w:r>
-      <w:r>
-        <w:br/>
-      </w:r>
-      <w:r>
-        <w:rPr>
-          <w:rStyle w:val="VerbatimChar"/>
-        </w:rPr>
-        <w:t xml:space="preserve">##   using driver `ESRI Shapefile'</w:t>
-      </w:r>
-      <w:r>
-        <w:br/>
-      </w:r>
-      <w:r>
-        <w:rPr>
-          <w:rStyle w:val="VerbatimChar"/>
-        </w:rPr>
-        <w:t xml:space="preserve">## Simple feature collection with 15 features and 5 fields</w:t>
-      </w:r>
-      <w:r>
-        <w:br/>
-      </w:r>
-      <w:r>
-        <w:rPr>
-          <w:rStyle w:val="VerbatimChar"/>
-        </w:rPr>
-        <w:t xml:space="preserve">## Geometry type: MULTIPOLYGON</w:t>
-      </w:r>
-      <w:r>
-        <w:br/>
-      </w:r>
-      <w:r>
-        <w:rPr>
-          <w:rStyle w:val="VerbatimChar"/>
-        </w:rPr>
-        <w:t xml:space="preserve">## Dimension:     XY</w:t>
-      </w:r>
-      <w:r>
-        <w:br/>
-      </w:r>
-      <w:r>
-        <w:rPr>
-          <w:rStyle w:val="VerbatimChar"/>
-        </w:rPr>
-        <w:t xml:space="preserve">## Bounding box:  xmin: -71.67691 ymin: 39 xmax: -65.66666 ymax: 44.89222</w:t>
-      </w:r>
-      <w:r>
-        <w:br/>
-      </w:r>
-      <w:r>
-        <w:rPr>
-          <w:rStyle w:val="VerbatimChar"/>
-        </w:rPr>
-        <w:t xml:space="preserve">## Geodetic CRS:  WGS 84</w:t>
+        <w:t xml:space="preserve">So now we can review the input data we have for our survey. First we will look at some figures. First off, lets take a look at our survey area, included in this figure are the North Atlantic Fishery Organization (NAFO) subareas that are the basis for the NAFO stratification, and the bathymetry of the region, which is used as the basis of the depth stratification (Figure</w:t>
+      </w:r>
+      <w:r>
+        <w:t xml:space="preserve"> </w:t>
+      </w:r>
+      <w:r>
+        <w:t xml:space="preserve">1</w:t>
+      </w:r>
+      <w:r>
+        <w:t xml:space="preserve">).</w:t>
       </w:r>
     </w:p>
     <w:p>
@@ -418,14 +271,14 @@
       <w:r>
         <w:drawing>
           <wp:inline>
-            <wp:extent cx="5334000" cy="7112000"/>
+            <wp:extent cx="5334000" cy="5334000"/>
             <wp:effectExtent b="0" l="0" r="0" t="0"/>
-            <wp:docPr descr="The Gulf of Maine (GOM) ecosystem, the red line inidates the border between Canada and the U.S.A. The thin black lines indicate the North Atlantic Fisheries Organization (NAFO) fishery polygons." title="" id="1" name="Picture"/>
+            <wp:docPr descr="Figure 1: The assessment area for the Dusky Scalloped Shark (Dustious maximus) is outlined by the thick grey line. The thin black lines are the NAFO subareas in the region. The red line divides shows the division between the economic exclusive zone (EEZs) for Canada and the United States. The bathymetry in the region is also shown." title="" id="1" name="Picture"/>
             <a:graphic>
               <a:graphicData uri="http://schemas.openxmlformats.org/drawingml/2006/picture">
                 <pic:pic>
                   <pic:nvPicPr>
-                    <pic:cNvPr descr="Survey_tutortial_files/figure-docx/over-plt-1.png" id="0" name="Picture"/>
+                    <pic:cNvPr descr="Survey_tutortial_files/figure-docx/base-plt-1.png" id="0" name="Picture"/>
                     <pic:cNvPicPr>
                       <a:picLocks noChangeArrowheads="1" noChangeAspect="1"/>
                     </pic:cNvPicPr>
@@ -439,7 +292,7 @@
                   <pic:spPr bwMode="auto">
                     <a:xfrm>
                       <a:off x="0" y="0"/>
-                      <a:ext cx="5334000" cy="7112000"/>
+                      <a:ext cx="5334000" cy="5334000"/>
                     </a:xfrm>
                     <a:prstGeom prst="rect">
                       <a:avLst/>
@@ -463,64 +316,57 @@
         <w:pStyle w:val="ImageCaption"/>
       </w:pPr>
       <w:r>
-        <w:t xml:space="preserve">The Gulf of Maine (GOM) ecosystem, the red line inidates the</w:t>
-      </w:r>
-      <w:r>
-        <w:t xml:space="preserve"> </w:t>
+        <w:t xml:space="preserve">Figure 1: The assessment area for the Dusky Scalloped Shark (</w:t>
       </w:r>
       <w:r>
         <w:rPr>
           <w:iCs/>
           <w:i/>
         </w:rPr>
-        <w:t xml:space="preserve">border</w:t>
+        <w:t xml:space="preserve">Dustious maximus</w:t>
+      </w:r>
+      <w:r>
+        <w:t xml:space="preserve">) is outlined by the thick grey line. The thin black lines are the NAFO subareas in the region. The red line divides shows the division between the economic exclusive zone (EEZs) for Canada and the United States. The bathymetry in the region is also shown.</w:t>
+      </w:r>
+    </w:p>
+    <w:p>
+      <w:pPr>
+        <w:pStyle w:val="BodyText"/>
+      </w:pPr>
+      <w:r>
+        <w:t xml:space="preserve">Now we can also show the distribution of the biomass in the area. If 20 is greater than 1 then we’ll show two or three realizations from the models depending on how many simulations we ran. First we show the biomass distribution with the random survey stations overlain (Figure</w:t>
       </w:r>
       <w:r>
         <w:t xml:space="preserve"> </w:t>
       </w:r>
       <w:r>
-        <w:t xml:space="preserve">between Canada and the U.S.A. The thin black lines indicate the North Atlantic Fisheries Organization (NAFO) fishery polygons.</w:t>
-      </w:r>
-    </w:p>
-    <w:bookmarkEnd w:id="21"/>
-    <w:bookmarkStart w:id="23" w:name="including-plots"/>
-    <w:p>
-      <w:pPr>
-        <w:pStyle w:val="Heading2"/>
-      </w:pPr>
-      <w:r>
-        <w:t xml:space="preserve">Including Plots</w:t>
-      </w:r>
-    </w:p>
-    <w:p>
-      <w:pPr>
-        <w:pStyle w:val="FirstParagraph"/>
-      </w:pPr>
-      <w:r>
-        <w:t xml:space="preserve">You can also embed plots, for example:</w:t>
-      </w:r>
-    </w:p>
-    <w:p>
-      <w:pPr>
-        <w:pStyle w:val="BodyText"/>
+        <w:t xml:space="preserve">2</w:t>
+      </w:r>
+      <w:r>
+        <w:t xml:space="preserve">).</w:t>
+      </w:r>
+    </w:p>
+    <w:p>
+      <w:pPr>
+        <w:pStyle w:val="CaptionedFigure"/>
       </w:pPr>
       <w:r>
         <w:drawing>
           <wp:inline>
-            <wp:extent cx="4620126" cy="3696101"/>
+            <wp:extent cx="5334000" cy="7334250"/>
             <wp:effectExtent b="0" l="0" r="0" t="0"/>
-            <wp:docPr descr="" title="" id="1" name="Picture"/>
+            <wp:docPr descr="Figure 2: Biomass distribution with the random survey stations overlain" title="" id="1" name="Picture"/>
             <a:graphic>
               <a:graphicData uri="http://schemas.openxmlformats.org/drawingml/2006/picture">
                 <pic:pic>
                   <pic:nvPicPr>
-                    <pic:cNvPr descr="Survey_tutortial_files/figure-docx/pressure-1.png" id="0" name="Picture"/>
+                    <pic:cNvPr descr="Survey_tutortial_files/figure-docx/rand-samp-plt-1.png" id="0" name="Picture"/>
                     <pic:cNvPicPr>
                       <a:picLocks noChangeArrowheads="1" noChangeAspect="1"/>
                     </pic:cNvPicPr>
                   </pic:nvPicPr>
                   <pic:blipFill>
-                    <a:blip r:embed="rId22"/>
+                    <a:blip r:embed="rId21"/>
                     <a:stretch>
                       <a:fillRect/>
                     </a:stretch>
@@ -528,7 +374,7 @@
                   <pic:spPr bwMode="auto">
                     <a:xfrm>
                       <a:off x="0" y="0"/>
-                      <a:ext cx="4620126" cy="3696101"/>
+                      <a:ext cx="5334000" cy="7334250"/>
                     </a:xfrm>
                     <a:prstGeom prst="rect">
                       <a:avLst/>
@@ -549,28 +395,239 @@
     </w:p>
     <w:p>
       <w:pPr>
+        <w:pStyle w:val="ImageCaption"/>
+      </w:pPr>
+      <w:r>
+        <w:t xml:space="preserve">Figure 2: Biomass distribution with the random survey stations overlain</w:t>
+      </w:r>
+    </w:p>
+    <w:p>
+      <w:pPr>
         <w:pStyle w:val="BodyText"/>
       </w:pPr>
       <w:r>
-        <w:t xml:space="preserve">Note that the</w:t>
+        <w:t xml:space="preserve">Next we show the biomass distribution with the NAFO survey stations and NAFO strata overlain (Figure</w:t>
       </w:r>
       <w:r>
         <w:t xml:space="preserve"> </w:t>
       </w:r>
       <w:r>
-        <w:rPr>
-          <w:rStyle w:val="VerbatimChar"/>
-        </w:rPr>
-        <w:t xml:space="preserve">echo = FALSE</w:t>
+        <w:t xml:space="preserve">2</w:t>
+      </w:r>
+      <w:r>
+        <w:t xml:space="preserve">).</w:t>
+      </w:r>
+    </w:p>
+    <w:p>
+      <w:pPr>
+        <w:pStyle w:val="CaptionedFigure"/>
+      </w:pPr>
+      <w:r>
+        <w:drawing>
+          <wp:inline>
+            <wp:extent cx="5334000" cy="5334000"/>
+            <wp:effectExtent b="0" l="0" r="0" t="0"/>
+            <wp:docPr descr="Figure 3: Biomass distribution with the NAFO survey stations and NAFO stratification polygons overlain" title="" id="1" name="Picture"/>
+            <a:graphic>
+              <a:graphicData uri="http://schemas.openxmlformats.org/drawingml/2006/picture">
+                <pic:pic>
+                  <pic:nvPicPr>
+                    <pic:cNvPr descr="Survey_tutortial_files/figure-docx/nafo-samp-plt-1.png" id="0" name="Picture"/>
+                    <pic:cNvPicPr>
+                      <a:picLocks noChangeArrowheads="1" noChangeAspect="1"/>
+                    </pic:cNvPicPr>
+                  </pic:nvPicPr>
+                  <pic:blipFill>
+                    <a:blip r:embed="rId22"/>
+                    <a:stretch>
+                      <a:fillRect/>
+                    </a:stretch>
+                  </pic:blipFill>
+                  <pic:spPr bwMode="auto">
+                    <a:xfrm>
+                      <a:off x="0" y="0"/>
+                      <a:ext cx="5334000" cy="5334000"/>
+                    </a:xfrm>
+                    <a:prstGeom prst="rect">
+                      <a:avLst/>
+                    </a:prstGeom>
+                    <a:noFill/>
+                    <a:ln w="9525">
+                      <a:noFill/>
+                      <a:headEnd/>
+                      <a:tailEnd/>
+                    </a:ln>
+                  </pic:spPr>
+                </pic:pic>
+              </a:graphicData>
+            </a:graphic>
+          </wp:inline>
+        </w:drawing>
+      </w:r>
+    </w:p>
+    <w:p>
+      <w:pPr>
+        <w:pStyle w:val="ImageCaption"/>
+      </w:pPr>
+      <w:r>
+        <w:t xml:space="preserve">Figure 3: Biomass distribution with the NAFO survey stations and NAFO stratification polygons overlain</w:t>
+      </w:r>
+    </w:p>
+    <w:p>
+      <w:pPr>
+        <w:pStyle w:val="BodyText"/>
+      </w:pPr>
+      <w:r>
+        <w:t xml:space="preserve">Finally, we show the biomass distribuiton with the Depth survey stations and Depth stratification overlain (Figure</w:t>
       </w:r>
       <w:r>
         <w:t xml:space="preserve"> </w:t>
       </w:r>
       <w:r>
-        <w:t xml:space="preserve">parameter was added to the code chunk to prevent printing of the R code that generated the plot.</w:t>
-      </w:r>
-    </w:p>
-    <w:bookmarkEnd w:id="23"/>
+        <w:t xml:space="preserve">4</w:t>
+      </w:r>
+      <w:r>
+        <w:t xml:space="preserve">)</w:t>
+      </w:r>
+    </w:p>
+    <w:p>
+      <w:pPr>
+        <w:pStyle w:val="CaptionedFigure"/>
+      </w:pPr>
+      <w:r>
+        <w:drawing>
+          <wp:inline>
+            <wp:extent cx="5334000" cy="4267200"/>
+            <wp:effectExtent b="0" l="0" r="0" t="0"/>
+            <wp:docPr descr="Figure 4: Biomass distribution with the Depth survey stations overlain and the Depth stratification polygons overlain." title="" id="1" name="Picture"/>
+            <a:graphic>
+              <a:graphicData uri="http://schemas.openxmlformats.org/drawingml/2006/picture">
+                <pic:pic>
+                  <pic:nvPicPr>
+                    <pic:cNvPr descr="Survey_tutortial_files/figure-docx/depth-samp-plt-1.png" id="0" name="Picture"/>
+                    <pic:cNvPicPr>
+                      <a:picLocks noChangeArrowheads="1" noChangeAspect="1"/>
+                    </pic:cNvPicPr>
+                  </pic:nvPicPr>
+                  <pic:blipFill>
+                    <a:blip r:embed="rId23"/>
+                    <a:stretch>
+                      <a:fillRect/>
+                    </a:stretch>
+                  </pic:blipFill>
+                  <pic:spPr bwMode="auto">
+                    <a:xfrm>
+                      <a:off x="0" y="0"/>
+                      <a:ext cx="5334000" cy="4267200"/>
+                    </a:xfrm>
+                    <a:prstGeom prst="rect">
+                      <a:avLst/>
+                    </a:prstGeom>
+                    <a:noFill/>
+                    <a:ln w="9525">
+                      <a:noFill/>
+                      <a:headEnd/>
+                      <a:tailEnd/>
+                    </a:ln>
+                  </pic:spPr>
+                </pic:pic>
+              </a:graphicData>
+            </a:graphic>
+          </wp:inline>
+        </w:drawing>
+      </w:r>
+    </w:p>
+    <w:p>
+      <w:pPr>
+        <w:pStyle w:val="ImageCaption"/>
+      </w:pPr>
+      <w:r>
+        <w:t xml:space="preserve">Figure 4: Biomass distribution with the Depth survey stations overlain and the Depth stratification polygons overlain.</w:t>
+      </w:r>
+    </w:p>
+    <w:p>
+      <w:pPr>
+        <w:pStyle w:val="BodyText"/>
+      </w:pPr>
+      <w:r>
+        <w:t xml:space="preserve">So at this point we have a survey where we have no stratification, a survey stratified by NAFO area, and a survey that is stratified on depth. Next up I need to make up some biomass distributions, we can distribute biomass spatially (GMRF), within the NAFO areas, by depth, and maybe some other weird way.</w:t>
+      </w:r>
+    </w:p>
+    <w:p>
+      <w:pPr>
+        <w:pStyle w:val="BodyText"/>
+      </w:pPr>
+      <w:r>
+        <w:t xml:space="preserve">I think to do this I’m gonna need to carve up the area into grids, that will let me do the random way and some other non-random way of doing it. I think the nafo and depth areas are my way in to splitting up the biomass in those (I think I’ll probably need to go back to the bathy polygons to pull that off). Going to need to make each polygon kinda a biomass field aren’t I, then we land a sample somewhere in that field to get estimate. Lazy way would be to make each polygon have identical biomass everywhere (maybe that’s the easy way) then we can make it more complex from there.</w:t>
+      </w:r>
+    </w:p>
+    <w:bookmarkEnd w:id="24"/>
+    <w:bookmarkEnd w:id="25"/>
+    <w:bookmarkStart w:id="27" w:name="X4bcad1403f8cdcb0d30d146876c5b647183e144"/>
+    <w:p>
+      <w:pPr>
+        <w:pStyle w:val="Heading1"/>
+      </w:pPr>
+      <w:r>
+        <w:t xml:space="preserve">Now we can compare the random survey estimates to the depth and NAFO stratified surveys.</w:t>
+      </w:r>
+    </w:p>
+    <w:p>
+      <w:pPr>
+        <w:pStyle w:val="CaptionedFigure"/>
+      </w:pPr>
+      <w:r>
+        <w:drawing>
+          <wp:inline>
+            <wp:extent cx="5334000" cy="6096000"/>
+            <wp:effectExtent b="0" l="0" r="0" t="0"/>
+            <wp:docPr descr="Figure 5: Biomass estimates from the 3 different survey sampling schemes. When the number of simulations run = 1 this provides the mean and 95% CI from that simulation. When the number of simulations is &gt;1 and &lt; 10 the mean biomass for each simulation is shown. When the number of simulations is &gt;=10 we show the median biomass of the simulations along with the interquartile range of the biomass from the simulations" title="" id="1" name="Picture"/>
+            <a:graphic>
+              <a:graphicData uri="http://schemas.openxmlformats.org/drawingml/2006/picture">
+                <pic:pic>
+                  <pic:nvPicPr>
+                    <pic:cNvPr descr="Survey_tutortial_files/figure-docx/bm-plts-1.png" id="0" name="Picture"/>
+                    <pic:cNvPicPr>
+                      <a:picLocks noChangeArrowheads="1" noChangeAspect="1"/>
+                    </pic:cNvPicPr>
+                  </pic:nvPicPr>
+                  <pic:blipFill>
+                    <a:blip r:embed="rId26"/>
+                    <a:stretch>
+                      <a:fillRect/>
+                    </a:stretch>
+                  </pic:blipFill>
+                  <pic:spPr bwMode="auto">
+                    <a:xfrm>
+                      <a:off x="0" y="0"/>
+                      <a:ext cx="5334000" cy="6096000"/>
+                    </a:xfrm>
+                    <a:prstGeom prst="rect">
+                      <a:avLst/>
+                    </a:prstGeom>
+                    <a:noFill/>
+                    <a:ln w="9525">
+                      <a:noFill/>
+                      <a:headEnd/>
+                      <a:tailEnd/>
+                    </a:ln>
+                  </pic:spPr>
+                </pic:pic>
+              </a:graphicData>
+            </a:graphic>
+          </wp:inline>
+        </w:drawing>
+      </w:r>
+    </w:p>
+    <w:p>
+      <w:pPr>
+        <w:pStyle w:val="ImageCaption"/>
+      </w:pPr>
+      <w:r>
+        <w:t xml:space="preserve">Figure 5: Biomass estimates from the 3 different survey sampling schemes. When the number of simulations run = 1 this provides the mean and 95% CI from that simulation. When the number of simulations is &gt;1 and &lt; 10 the mean biomass for each simulation is shown. When the number of simulations is &gt;=10 we show the median biomass of the simulations along with the interquartile range of the biomass from the simulations</w:t>
+      </w:r>
+    </w:p>
+    <w:bookmarkEnd w:id="27"/>
     <w:sectPr/>
   </w:body>
 </w:document>

</xml_diff>

<commit_message>
Sim side good now
Just need to clean up text from here I think.
</commit_message>
<xml_diff>
--- a/Scripts/Survey_tutortial.docx
+++ b/Scripts/Survey_tutortial.docx
@@ -148,65 +148,334 @@
     <w:p>
       <w:pPr>
         <w:numPr>
+          <w:ilvl w:val="2"/>
+          <w:numId w:val="1003"/>
+        </w:numPr>
+        <w:pStyle w:val="Compact"/>
+      </w:pPr>
+      <w:r>
+        <w:t xml:space="preserve">Note that the tows will be allocated proportionally to the area of each stratum.</w:t>
+      </w:r>
+    </w:p>
+    <w:p>
+      <w:pPr>
+        <w:numPr>
           <w:ilvl w:val="0"/>
+          <w:numId w:val="1001"/>
+        </w:numPr>
+        <w:pStyle w:val="Compact"/>
+      </w:pPr>
+      <w:r>
+        <w:t xml:space="preserve">You can also</w:t>
+      </w:r>
+      <w:r>
+        <w:t xml:space="preserve"> </w:t>
+      </w:r>
+      <w:r>
+        <w:t xml:space="preserve">‘</w:t>
+      </w:r>
+      <w:r>
+        <w:t xml:space="preserve">simulation</w:t>
+      </w:r>
+      <w:r>
+        <w:t xml:space="preserve">’</w:t>
+      </w:r>
+      <w:r>
+        <w:t xml:space="preserve"> </w:t>
+      </w:r>
+      <w:r>
+        <w:t xml:space="preserve">different biomass distributions to see if this changes you opinion on either the stratification scheme or the number of stations you need.</w:t>
+      </w:r>
+    </w:p>
+    <w:p>
+      <w:pPr>
+        <w:numPr>
+          <w:ilvl w:val="1"/>
           <w:numId w:val="1005"/>
         </w:numPr>
         <w:pStyle w:val="Compact"/>
       </w:pPr>
       <w:r>
-        <w:t xml:space="preserve">Note that the tows will be allocated proportionally to the area of each stratum.</w:t>
-      </w:r>
-    </w:p>
-    <w:bookmarkEnd w:id="20"/>
-    <w:bookmarkStart w:id="21" w:name="survey-tutorial-questions-to-consider"/>
-    <w:p>
-      <w:pPr>
-        <w:pStyle w:val="Heading1"/>
-      </w:pPr>
-      <w:r>
-        <w:t xml:space="preserve">Survey Tutorial Questions to Consider</w:t>
+        <w:t xml:space="preserve">The</w:t>
+      </w:r>
+      <w:r>
+        <w:t xml:space="preserve"> </w:t>
+      </w:r>
+      <w:r>
+        <w:t xml:space="preserve">“</w:t>
+      </w:r>
+      <w:r>
+        <w:t xml:space="preserve">Random</w:t>
+      </w:r>
+      <w:r>
+        <w:t xml:space="preserve">”</w:t>
+      </w:r>
+      <w:r>
+        <w:t xml:space="preserve"> </w:t>
+      </w:r>
+      <w:r>
+        <w:t xml:space="preserve">option distributes the biomass using simply a</w:t>
+      </w:r>
+      <w:r>
+        <w:t xml:space="preserve"> </w:t>
+      </w:r>
+      <w:r>
+        <w:t xml:space="preserve">‘</w:t>
+      </w:r>
+      <w:r>
+        <w:t xml:space="preserve">random field</w:t>
+      </w:r>
+      <w:r>
+        <w:t xml:space="preserve">’</w:t>
       </w:r>
     </w:p>
     <w:p>
       <w:pPr>
         <w:numPr>
-          <w:ilvl w:val="0"/>
+          <w:ilvl w:val="2"/>
           <w:numId w:val="1006"/>
         </w:numPr>
         <w:pStyle w:val="Compact"/>
       </w:pPr>
       <w:r>
-        <w:t xml:space="preserve">How does increasing the number of tows influence the accuracy and the precision of the results</w:t>
+        <w:t xml:space="preserve">There is a spatial pattern to the data but the pattern is randomly generated</w:t>
       </w:r>
     </w:p>
     <w:p>
       <w:pPr>
         <w:numPr>
-          <w:ilvl w:val="0"/>
+          <w:ilvl w:val="1"/>
+          <w:numId w:val="1005"/>
+        </w:numPr>
+        <w:pStyle w:val="Compact"/>
+      </w:pPr>
+      <w:r>
+        <w:t xml:space="preserve">The</w:t>
+      </w:r>
+      <w:r>
+        <w:t xml:space="preserve"> </w:t>
+      </w:r>
+      <w:r>
+        <w:t xml:space="preserve">“</w:t>
+      </w:r>
+      <w:r>
+        <w:t xml:space="preserve">NAFO</w:t>
+      </w:r>
+      <w:r>
+        <w:t xml:space="preserve">”</w:t>
+      </w:r>
+      <w:r>
+        <w:t xml:space="preserve"> </w:t>
+      </w:r>
+      <w:r>
+        <w:t xml:space="preserve">option has an underlying</w:t>
+      </w:r>
+      <w:r>
+        <w:t xml:space="preserve"> </w:t>
+      </w:r>
+      <w:r>
+        <w:t xml:space="preserve">‘</w:t>
+      </w:r>
+      <w:r>
+        <w:t xml:space="preserve">random field</w:t>
+      </w:r>
+      <w:r>
+        <w:t xml:space="preserve">’</w:t>
+      </w:r>
+      <w:r>
+        <w:t xml:space="preserve"> </w:t>
+      </w:r>
+      <w:r>
+        <w:t xml:space="preserve">which sets the pattern for each simulation</w:t>
+      </w:r>
+    </w:p>
+    <w:p>
+      <w:pPr>
+        <w:numPr>
+          <w:ilvl w:val="2"/>
           <w:numId w:val="1007"/>
         </w:numPr>
         <w:pStyle w:val="Compact"/>
       </w:pPr>
       <w:r>
-        <w:t xml:space="preserve">Consider the tradeoffs between the number of tows and accuracy and precision of the survey results with logistical constraints of running a survey</w:t>
+        <w:t xml:space="preserve">Then this field is augmented by each NAFO strata</w:t>
+      </w:r>
+    </w:p>
+    <w:p>
+      <w:pPr>
+        <w:numPr>
+          <w:ilvl w:val="2"/>
+          <w:numId w:val="1007"/>
+        </w:numPr>
+        <w:pStyle w:val="Compact"/>
+      </w:pPr>
+      <w:r>
+        <w:t xml:space="preserve">The central area biomasses are elevated</w:t>
+      </w:r>
+    </w:p>
+    <w:p>
+      <w:pPr>
+        <w:numPr>
+          <w:ilvl w:val="2"/>
+          <w:numId w:val="1007"/>
+        </w:numPr>
+        <w:pStyle w:val="Compact"/>
+      </w:pPr>
+      <w:r>
+        <w:t xml:space="preserve">The nearshore and offshore biomasses are lower</w:t>
+      </w:r>
+    </w:p>
+    <w:p>
+      <w:pPr>
+        <w:numPr>
+          <w:ilvl w:val="2"/>
+          <w:numId w:val="1007"/>
+        </w:numPr>
+        <w:pStyle w:val="Compact"/>
+      </w:pPr>
+      <w:r>
+        <w:t xml:space="preserve">This can lead to some</w:t>
+      </w:r>
+      <w:r>
+        <w:t xml:space="preserve"> </w:t>
+      </w:r>
+      <w:r>
+        <w:t xml:space="preserve">‘</w:t>
+      </w:r>
+      <w:r>
+        <w:t xml:space="preserve">odd</w:t>
+      </w:r>
+      <w:r>
+        <w:t xml:space="preserve">’</w:t>
+      </w:r>
+      <w:r>
+        <w:t xml:space="preserve"> </w:t>
+      </w:r>
+      <w:r>
+        <w:t xml:space="preserve">looking patterns when plotted, but for our purposes this is ok</w:t>
+      </w:r>
+    </w:p>
+    <w:p>
+      <w:pPr>
+        <w:numPr>
+          <w:ilvl w:val="1"/>
+          <w:numId w:val="1005"/>
+        </w:numPr>
+        <w:pStyle w:val="Compact"/>
+      </w:pPr>
+      <w:r>
+        <w:t xml:space="preserve">The</w:t>
+      </w:r>
+      <w:r>
+        <w:t xml:space="preserve"> </w:t>
+      </w:r>
+      <w:r>
+        <w:t xml:space="preserve">“</w:t>
+      </w:r>
+      <w:r>
+        <w:t xml:space="preserve">Depth</w:t>
+      </w:r>
+      <w:r>
+        <w:t xml:space="preserve">”</w:t>
+      </w:r>
+      <w:r>
+        <w:t xml:space="preserve"> </w:t>
+      </w:r>
+      <w:r>
+        <w:t xml:space="preserve">option also has an underlying</w:t>
+      </w:r>
+      <w:r>
+        <w:t xml:space="preserve"> </w:t>
+      </w:r>
+      <w:r>
+        <w:t xml:space="preserve">‘</w:t>
+      </w:r>
+      <w:r>
+        <w:t xml:space="preserve">random field</w:t>
+      </w:r>
+      <w:r>
+        <w:t xml:space="preserve">’</w:t>
+      </w:r>
+      <w:r>
+        <w:t xml:space="preserve"> </w:t>
+      </w:r>
+      <w:r>
+        <w:t xml:space="preserve">which sets the pattern for each simulation</w:t>
+      </w:r>
+    </w:p>
+    <w:p>
+      <w:pPr>
+        <w:numPr>
+          <w:ilvl w:val="2"/>
+          <w:numId w:val="1008"/>
+        </w:numPr>
+        <w:pStyle w:val="Compact"/>
+      </w:pPr>
+      <w:r>
+        <w:t xml:space="preserve">Then this field is augmented by each Depth strata</w:t>
+      </w:r>
+    </w:p>
+    <w:p>
+      <w:pPr>
+        <w:numPr>
+          <w:ilvl w:val="2"/>
+          <w:numId w:val="1008"/>
+        </w:numPr>
+        <w:pStyle w:val="Compact"/>
+      </w:pPr>
+      <w:r>
+        <w:t xml:space="preserve">Depths neare 100 meters are optimal, with biomasses declining in deeper and shallower water</w:t>
+      </w:r>
+    </w:p>
+    <w:bookmarkEnd w:id="20"/>
+    <w:bookmarkStart w:id="21" w:name="questions-to-consider"/>
+    <w:p>
+      <w:pPr>
+        <w:pStyle w:val="Heading1"/>
+      </w:pPr>
+      <w:r>
+        <w:t xml:space="preserve">Questions to Consider</w:t>
       </w:r>
     </w:p>
     <w:p>
       <w:pPr>
         <w:numPr>
           <w:ilvl w:val="0"/>
-          <w:numId w:val="1008"/>
+          <w:numId w:val="1009"/>
         </w:numPr>
       </w:pPr>
       <w:r>
-        <w:t xml:space="preserve">When you have few survey stations (e.g. ≈20) why are the stratified survey biomass estimates generally biased?</w:t>
+        <w:t xml:space="preserve">How does increasing the number of tows influence the accuracy and the precision of the results</w:t>
+      </w:r>
+    </w:p>
+    <w:p>
+      <w:pPr>
+        <w:numPr>
+          <w:ilvl w:val="1"/>
+          <w:numId w:val="1010"/>
+        </w:numPr>
+        <w:pStyle w:val="Compact"/>
+      </w:pPr>
+      <w:r>
+        <w:t xml:space="preserve">Consider the trade-offs between the number of tows and accuracy and precision of the survey results with logistical constraints of running a survey</w:t>
       </w:r>
     </w:p>
     <w:p>
       <w:pPr>
         <w:numPr>
           <w:ilvl w:val="0"/>
-          <w:numId w:val="1008"/>
+          <w:numId w:val="1009"/>
+        </w:numPr>
+      </w:pPr>
+      <w:r>
+        <w:t xml:space="preserve">When you have few survey stations (e.g. ≈20) why are the stratified survey biomass estimates generally biased?</w:t>
+      </w:r>
+    </w:p>
+    <w:p>
+      <w:pPr>
+        <w:numPr>
+          <w:ilvl w:val="0"/>
+          <w:numId w:val="1009"/>
         </w:numPr>
       </w:pPr>
       <w:r>
@@ -239,7 +508,7 @@
       <w:pPr>
         <w:numPr>
           <w:ilvl w:val="0"/>
-          <w:numId w:val="1009"/>
+          <w:numId w:val="1011"/>
         </w:numPr>
         <w:pStyle w:val="Compact"/>
       </w:pPr>
@@ -258,7 +527,7 @@
       <w:pPr>
         <w:numPr>
           <w:ilvl w:val="1"/>
-          <w:numId w:val="1010"/>
+          <w:numId w:val="1012"/>
         </w:numPr>
         <w:pStyle w:val="Compact"/>
       </w:pPr>
@@ -270,7 +539,7 @@
       <w:pPr>
         <w:numPr>
           <w:ilvl w:val="1"/>
-          <w:numId w:val="1010"/>
+          <w:numId w:val="1012"/>
         </w:numPr>
         <w:pStyle w:val="Compact"/>
       </w:pPr>
@@ -282,7 +551,7 @@
       <w:pPr>
         <w:numPr>
           <w:ilvl w:val="1"/>
-          <w:numId w:val="1010"/>
+          <w:numId w:val="1012"/>
         </w:numPr>
         <w:pStyle w:val="Compact"/>
       </w:pPr>
@@ -294,7 +563,7 @@
       <w:pPr>
         <w:numPr>
           <w:ilvl w:val="0"/>
-          <w:numId w:val="1011"/>
+          <w:numId w:val="1013"/>
         </w:numPr>
         <w:pStyle w:val="Compact"/>
       </w:pPr>
@@ -499,7 +768,7 @@
               <w:jc w:val="left"/>
             </w:pPr>
             <w:r>
-              <w:t xml:space="preserve">1</w:t>
+              <w:t xml:space="preserve">4</w:t>
             </w:r>
           </w:p>
         </w:tc>
@@ -523,7 +792,7 @@
               <w:jc w:val="left"/>
             </w:pPr>
             <w:r>
-              <w:t xml:space="preserve">Random</w:t>
+              <w:t xml:space="preserve">Depth</w:t>
             </w:r>
           </w:p>
         </w:tc>
@@ -625,7 +894,7 @@
         <w:pStyle w:val="BodyText"/>
       </w:pPr>
       <w:r>
-        <w:t xml:space="preserve">Now we can also show the distribution of the biomass in the area. If 1 is greater than 1 then we’ll show two or three realizations from the models depending on how many simulations we ran. First we show the biomass distribution with the random survey stations overlain (Figure</w:t>
+        <w:t xml:space="preserve">Now we can also show the distribution of the biomass in the area. If 4 is greater than 1 then we’ll show two or three realizations from the models depending on how many simulations we ran. First we show the biomass distribution with the random survey stations overlain (Figure</w:t>
       </w:r>
       <w:r>
         <w:t xml:space="preserve"> </w:t>
@@ -1255,93 +1524,8 @@
       </w:pPr>
     </w:lvl>
   </w:abstractNum>
-  <w:abstractNum w:abstractNumId="99412">
+  <w:abstractNum w:abstractNumId="99413">
     <w:nsid w:val="b3cbbdee"/>
-    <w:multiLevelType w:val="multilevel"/>
-    <w:lvl w:ilvl="0">
-      <w:start w:val="2"/>
-      <w:numFmt w:val="decimal"/>
-      <w:lvlText w:val="%1."/>
-      <w:lvlJc w:val="left"/>
-      <w:pPr>
-        <w:ind w:left="720" w:hanging="480"/>
-      </w:pPr>
-    </w:lvl>
-    <w:lvl w:ilvl="1">
-      <w:start w:val="2"/>
-      <w:numFmt w:val="decimal"/>
-      <w:lvlText w:val="%2."/>
-      <w:lvlJc w:val="left"/>
-      <w:pPr>
-        <w:ind w:left="1440" w:hanging="480"/>
-      </w:pPr>
-    </w:lvl>
-    <w:lvl w:ilvl="2">
-      <w:start w:val="2"/>
-      <w:numFmt w:val="decimal"/>
-      <w:lvlText w:val="%3."/>
-      <w:lvlJc w:val="left"/>
-      <w:pPr>
-        <w:ind w:left="2160" w:hanging="480"/>
-      </w:pPr>
-    </w:lvl>
-    <w:lvl w:ilvl="3">
-      <w:start w:val="2"/>
-      <w:numFmt w:val="decimal"/>
-      <w:lvlText w:val="%4."/>
-      <w:lvlJc w:val="left"/>
-      <w:pPr>
-        <w:ind w:left="2880" w:hanging="480"/>
-      </w:pPr>
-    </w:lvl>
-    <w:lvl w:ilvl="4">
-      <w:start w:val="2"/>
-      <w:numFmt w:val="decimal"/>
-      <w:lvlText w:val="%5."/>
-      <w:lvlJc w:val="left"/>
-      <w:pPr>
-        <w:ind w:left="3600" w:hanging="480"/>
-      </w:pPr>
-    </w:lvl>
-    <w:lvl w:ilvl="5">
-      <w:start w:val="2"/>
-      <w:numFmt w:val="decimal"/>
-      <w:lvlText w:val="%6."/>
-      <w:lvlJc w:val="left"/>
-      <w:pPr>
-        <w:ind w:left="4320" w:hanging="480"/>
-      </w:pPr>
-    </w:lvl>
-    <w:lvl w:ilvl="6">
-      <w:start w:val="2"/>
-      <w:numFmt w:val="decimal"/>
-      <w:lvlText w:val="%7."/>
-      <w:lvlJc w:val="left"/>
-      <w:pPr>
-        <w:ind w:left="5040" w:hanging="480"/>
-      </w:pPr>
-    </w:lvl>
-    <w:lvl w:ilvl="7">
-      <w:start w:val="2"/>
-      <w:numFmt w:val="decimal"/>
-      <w:lvlText w:val="%8."/>
-      <w:lvlJc w:val="left"/>
-      <w:pPr>
-        <w:ind w:left="5760" w:hanging="480"/>
-      </w:pPr>
-    </w:lvl>
-    <w:lvl w:ilvl="8">
-      <w:start w:val="2"/>
-      <w:numFmt w:val="decimal"/>
-      <w:lvlText w:val="%9."/>
-      <w:lvlJc w:val="left"/>
-      <w:pPr>
-        <w:ind w:left="6480" w:hanging="480"/>
-      </w:pPr>
-    </w:lvl>
-  </w:abstractNum>
-  <w:abstractNum w:abstractNumId="99413">
-    <w:nsid w:val="4fbe019a"/>
     <w:multiLevelType w:val="multilevel"/>
     <w:lvl w:ilvl="0">
       <w:start w:val="3"/>
@@ -1495,78 +1679,84 @@
     <w:abstractNumId w:val="991"/>
   </w:num>
   <w:num w:numId="1005">
-    <w:abstractNumId w:val="991"/>
+    <w:abstractNumId w:val="99711"/>
+    <w:lvlOverride w:ilvl="0">
+      <w:startOverride w:val="1"/>
+    </w:lvlOverride>
+    <w:lvlOverride w:ilvl="1">
+      <w:startOverride w:val="1"/>
+    </w:lvlOverride>
+    <w:lvlOverride w:ilvl="2">
+      <w:startOverride w:val="1"/>
+    </w:lvlOverride>
+    <w:lvlOverride w:ilvl="3">
+      <w:startOverride w:val="1"/>
+    </w:lvlOverride>
+    <w:lvlOverride w:ilvl="4">
+      <w:startOverride w:val="1"/>
+    </w:lvlOverride>
+    <w:lvlOverride w:ilvl="5">
+      <w:startOverride w:val="1"/>
+    </w:lvlOverride>
+    <w:lvlOverride w:ilvl="6">
+      <w:startOverride w:val="1"/>
+    </w:lvlOverride>
+    <w:lvlOverride w:ilvl="7">
+      <w:startOverride w:val="1"/>
+    </w:lvlOverride>
+    <w:lvlOverride w:ilvl="8">
+      <w:startOverride w:val="1"/>
+    </w:lvlOverride>
   </w:num>
   <w:num w:numId="1006">
-    <w:abstractNumId w:val="99411"/>
-    <w:lvlOverride w:ilvl="0">
-      <w:startOverride w:val="1"/>
-    </w:lvlOverride>
-    <w:lvlOverride w:ilvl="1">
-      <w:startOverride w:val="1"/>
-    </w:lvlOverride>
-    <w:lvlOverride w:ilvl="2">
-      <w:startOverride w:val="1"/>
-    </w:lvlOverride>
-    <w:lvlOverride w:ilvl="3">
-      <w:startOverride w:val="1"/>
-    </w:lvlOverride>
-    <w:lvlOverride w:ilvl="4">
-      <w:startOverride w:val="1"/>
-    </w:lvlOverride>
-    <w:lvlOverride w:ilvl="5">
-      <w:startOverride w:val="1"/>
-    </w:lvlOverride>
-    <w:lvlOverride w:ilvl="6">
-      <w:startOverride w:val="1"/>
-    </w:lvlOverride>
-    <w:lvlOverride w:ilvl="7">
-      <w:startOverride w:val="1"/>
-    </w:lvlOverride>
-    <w:lvlOverride w:ilvl="8">
-      <w:startOverride w:val="1"/>
-    </w:lvlOverride>
+    <w:abstractNumId w:val="991"/>
   </w:num>
   <w:num w:numId="1007">
     <w:abstractNumId w:val="991"/>
   </w:num>
   <w:num w:numId="1008">
-    <w:abstractNumId w:val="99412"/>
-    <w:lvlOverride w:ilvl="0">
-      <w:startOverride w:val="2"/>
-    </w:lvlOverride>
-    <w:lvlOverride w:ilvl="1">
-      <w:startOverride w:val="2"/>
-    </w:lvlOverride>
-    <w:lvlOverride w:ilvl="2">
-      <w:startOverride w:val="2"/>
-    </w:lvlOverride>
-    <w:lvlOverride w:ilvl="3">
-      <w:startOverride w:val="2"/>
-    </w:lvlOverride>
-    <w:lvlOverride w:ilvl="4">
-      <w:startOverride w:val="2"/>
-    </w:lvlOverride>
-    <w:lvlOverride w:ilvl="5">
-      <w:startOverride w:val="2"/>
-    </w:lvlOverride>
-    <w:lvlOverride w:ilvl="6">
-      <w:startOverride w:val="2"/>
-    </w:lvlOverride>
-    <w:lvlOverride w:ilvl="7">
-      <w:startOverride w:val="2"/>
-    </w:lvlOverride>
-    <w:lvlOverride w:ilvl="8">
-      <w:startOverride w:val="2"/>
-    </w:lvlOverride>
+    <w:abstractNumId w:val="991"/>
   </w:num>
   <w:num w:numId="1009">
-    <w:abstractNumId w:val="991"/>
+    <w:abstractNumId w:val="99411"/>
+    <w:lvlOverride w:ilvl="0">
+      <w:startOverride w:val="1"/>
+    </w:lvlOverride>
+    <w:lvlOverride w:ilvl="1">
+      <w:startOverride w:val="1"/>
+    </w:lvlOverride>
+    <w:lvlOverride w:ilvl="2">
+      <w:startOverride w:val="1"/>
+    </w:lvlOverride>
+    <w:lvlOverride w:ilvl="3">
+      <w:startOverride w:val="1"/>
+    </w:lvlOverride>
+    <w:lvlOverride w:ilvl="4">
+      <w:startOverride w:val="1"/>
+    </w:lvlOverride>
+    <w:lvlOverride w:ilvl="5">
+      <w:startOverride w:val="1"/>
+    </w:lvlOverride>
+    <w:lvlOverride w:ilvl="6">
+      <w:startOverride w:val="1"/>
+    </w:lvlOverride>
+    <w:lvlOverride w:ilvl="7">
+      <w:startOverride w:val="1"/>
+    </w:lvlOverride>
+    <w:lvlOverride w:ilvl="8">
+      <w:startOverride w:val="1"/>
+    </w:lvlOverride>
   </w:num>
   <w:num w:numId="1010">
     <w:abstractNumId w:val="991"/>
   </w:num>
   <w:num w:numId="1011">
+    <w:abstractNumId w:val="991"/>
+  </w:num>
+  <w:num w:numId="1012">
+    <w:abstractNumId w:val="991"/>
+  </w:num>
+  <w:num w:numId="1013">
     <w:abstractNumId w:val="99413"/>
     <w:lvlOverride w:ilvl="0">
       <w:startOverride w:val="3"/>

</xml_diff>

<commit_message>
The old stretched Beta Function and friends
Adding in these functions.
</commit_message>
<xml_diff>
--- a/Scripts/Survey_tutortial.docx
+++ b/Scripts/Survey_tutortial.docx
@@ -79,7 +79,16 @@
         <w:pStyle w:val="Compact"/>
       </w:pPr>
       <w:r>
-        <w:t xml:space="preserve">The stock area shown has been chosen as a compromise between the stock biology, stakeholder input, and operational constraints.</w:t>
+        <w:t xml:space="preserve">The stock area shown has been chosen as a compromise between the stock biology, stakeholder input, and operational constraints (Figure</w:t>
+      </w:r>
+      <w:r>
+        <w:t xml:space="preserve"> </w:t>
+      </w:r>
+      <w:r>
+        <w:t xml:space="preserve">1</w:t>
+      </w:r>
+      <w:r>
+        <w:t xml:space="preserve">(.</w:t>
       </w:r>
     </w:p>
     <w:p>
@@ -235,7 +244,7 @@
         <w:t xml:space="preserve"> </w:t>
       </w:r>
       <w:r>
-        <w:t xml:space="preserve">different biomass distributions to see if this changes you opinion on either the stratification scheme or the number of stations you need.</w:t>
+        <w:t xml:space="preserve">different biomass distributions to see if this changes your opinion on either the stratification scheme or the number of stations you need.</w:t>
       </w:r>
     </w:p>
     <w:p>
@@ -361,7 +370,7 @@
         <w:pStyle w:val="Compact"/>
       </w:pPr>
       <w:r>
-        <w:t xml:space="preserve">The central area biomasses are elevated</w:t>
+        <w:t xml:space="preserve">The biomass in the central area is elevated</w:t>
       </w:r>
     </w:p>
     <w:p>
@@ -373,7 +382,7 @@
         <w:pStyle w:val="Compact"/>
       </w:pPr>
       <w:r>
-        <w:t xml:space="preserve">The nearshore and offshore biomasses are lower</w:t>
+        <w:t xml:space="preserve">The biomass in the nearshore and offshore areas are lowered</w:t>
       </w:r>
     </w:p>
     <w:p>
@@ -445,7 +454,7 @@
         <w:pStyle w:val="Compact"/>
       </w:pPr>
       <w:r>
-        <w:t xml:space="preserve">As depths increase the biomasses will be lower than expected</w:t>
+        <w:t xml:space="preserve">The biomass in deeper waters are lowered</w:t>
       </w:r>
     </w:p>
     <w:bookmarkEnd w:id="20"/>
@@ -760,7 +769,7 @@
               <w:jc w:val="left"/>
             </w:pPr>
             <w:r>
-              <w:t xml:space="preserve">200</w:t>
+              <w:t xml:space="preserve">20</w:t>
             </w:r>
           </w:p>
         </w:tc>
@@ -856,7 +865,7 @@
               <w:jc w:val="left"/>
             </w:pPr>
             <w:r>
-              <w:t xml:space="preserve">1000</w:t>
+              <w:t xml:space="preserve">9</w:t>
             </w:r>
           </w:p>
         </w:tc>
@@ -1092,7 +1101,7 @@
         <w:pStyle w:val="BodyText"/>
       </w:pPr>
       <w:r>
-        <w:t xml:space="preserve">Now we can also show the distribution of the biomass in the area. If 1000 is greater than 1 then we’ll show two or three realizations from the models depending on how many simulations we ran. First we show the biomass distribution with the random survey stations overlain (Figure</w:t>
+        <w:t xml:space="preserve">Now we can also show the distribution of the biomass in the area. If 9 is greater than 1 then we’ll show two or three realizations from the models depending on how many simulations we ran. First we show the biomass distribution with the random survey stations overlain (Figure</w:t>
       </w:r>
       <w:r>
         <w:t xml:space="preserve"> </w:t>
@@ -1391,24 +1400,17 @@
         <w:pStyle w:val="TableCaption"/>
       </w:pPr>
       <w:r>
-        <w:t xml:space="preserve">Table 2: A Table of the results from your simulation when 10 or more simulations are performed. Note that the Biomass is the mean biomass from all simulations and the Lower/Upper Quartiles represet the 25% and 75% quartiles repsectively</w:t>
+        <w:t xml:space="preserve">Table 2: A Table of the results from your simulation when the number of simulations is &gt; 1 and &lt; 10. Note that the Biomass is the mean biomass from all simulations with the Minimum and Maximum values from the simulations.</w:t>
       </w:r>
     </w:p>
     <w:tbl>
       <w:tblPr>
         <w:tblStyle w:val="Table"/>
-        <w:tblW w:type="pct" w:w="5000.0"/>
+        <w:tblW w:type="pct" w:w="0.0"/>
         <w:tblLook w:firstRow="1" w:lastRow="0" w:firstColumn="0" w:lastColumn="0" w:noHBand="0" w:noVBand="0" w:val="0020"/>
-        <w:tblCaption w:val="Table 2: A Table of the results from your simulation when 10 or more simulations are performed. Note that the Biomass is the mean biomass from all simulations and the Lower/Upper Quartiles represet the 25% and 75% quartiles repsectively"/>
+        <w:tblCaption w:val="Table 2: A Table of the results from your simulation when the number of simulations is &gt; 1 and &lt; 10. Note that the Biomass is the mean biomass from all simulations with the Minimum and Maximum values from the simulations."/>
       </w:tblPr>
-      <w:tblGrid>
-        <w:gridCol w:w="1770"/>
-        <w:gridCol w:w="745"/>
-        <w:gridCol w:w="1397"/>
-        <w:gridCol w:w="1397"/>
-        <w:gridCol w:w="1397"/>
-        <w:gridCol w:w="1211"/>
-      </w:tblGrid>
+      <w:tblGrid/>
       <w:tr>
         <w:tc>
           <w:p>
@@ -1439,7 +1441,7 @@
               <w:jc w:val="right"/>
             </w:pPr>
             <w:r>
-              <w:t xml:space="preserve">Lower Quartile</w:t>
+              <w:t xml:space="preserve">Minimum</w:t>
             </w:r>
           </w:p>
         </w:tc>
@@ -1450,7 +1452,7 @@
               <w:jc w:val="right"/>
             </w:pPr>
             <w:r>
-              <w:t xml:space="preserve">Upper Quartile</w:t>
+              <w:t xml:space="preserve">Maximum</w:t>
             </w:r>
           </w:p>
         </w:tc>
@@ -1496,7 +1498,7 @@
               <w:jc w:val="right"/>
             </w:pPr>
             <w:r>
-              <w:t xml:space="preserve">102900</w:t>
+              <w:t xml:space="preserve">102800</w:t>
             </w:r>
           </w:p>
         </w:tc>
@@ -1507,7 +1509,7 @@
               <w:jc w:val="right"/>
             </w:pPr>
             <w:r>
-              <w:t xml:space="preserve">97650</w:t>
+              <w:t xml:space="preserve">75980</w:t>
             </w:r>
           </w:p>
         </w:tc>
@@ -1518,7 +1520,7 @@
               <w:jc w:val="right"/>
             </w:pPr>
             <w:r>
-              <w:t xml:space="preserve">107500</w:t>
+              <w:t xml:space="preserve">136500</w:t>
             </w:r>
           </w:p>
         </w:tc>
@@ -1529,7 +1531,7 @@
               <w:jc w:val="right"/>
             </w:pPr>
             <w:r>
-              <w:t xml:space="preserve">1000</w:t>
+              <w:t xml:space="preserve">9</w:t>
             </w:r>
           </w:p>
         </w:tc>
@@ -1564,7 +1566,7 @@
               <w:jc w:val="right"/>
             </w:pPr>
             <w:r>
-              <w:t xml:space="preserve">102900</w:t>
+              <w:t xml:space="preserve">102100</w:t>
             </w:r>
           </w:p>
         </w:tc>
@@ -1575,7 +1577,7 @@
               <w:jc w:val="right"/>
             </w:pPr>
             <w:r>
-              <w:t xml:space="preserve">98760</w:t>
+              <w:t xml:space="preserve">86210</w:t>
             </w:r>
           </w:p>
         </w:tc>
@@ -1586,7 +1588,7 @@
               <w:jc w:val="right"/>
             </w:pPr>
             <w:r>
-              <w:t xml:space="preserve">107000</w:t>
+              <w:t xml:space="preserve">128200</w:t>
             </w:r>
           </w:p>
         </w:tc>
@@ -1597,7 +1599,7 @@
               <w:jc w:val="right"/>
             </w:pPr>
             <w:r>
-              <w:t xml:space="preserve">1000</w:t>
+              <w:t xml:space="preserve">9</w:t>
             </w:r>
           </w:p>
         </w:tc>
@@ -1632,7 +1634,7 @@
               <w:jc w:val="right"/>
             </w:pPr>
             <w:r>
-              <w:t xml:space="preserve">102900</w:t>
+              <w:t xml:space="preserve">104200</w:t>
             </w:r>
           </w:p>
         </w:tc>
@@ -1643,7 +1645,7 @@
               <w:jc w:val="right"/>
             </w:pPr>
             <w:r>
-              <w:t xml:space="preserve">97730</w:t>
+              <w:t xml:space="preserve">67790</w:t>
             </w:r>
           </w:p>
         </w:tc>
@@ -1654,7 +1656,7 @@
               <w:jc w:val="right"/>
             </w:pPr>
             <w:r>
-              <w:t xml:space="preserve">107900</w:t>
+              <w:t xml:space="preserve">150400</w:t>
             </w:r>
           </w:p>
         </w:tc>
@@ -1665,7 +1667,7 @@
               <w:jc w:val="right"/>
             </w:pPr>
             <w:r>
-              <w:t xml:space="preserve">1000</w:t>
+              <w:t xml:space="preserve">9</w:t>
             </w:r>
           </w:p>
         </w:tc>

</xml_diff>